<commit_message>
Upload Dp & save in DB
</commit_message>
<xml_diff>
--- a/resource/Renthut.docx
+++ b/resource/Renthut.docx
@@ -13,7 +13,6 @@
           <w:lang w:val="en-US"/>
         </w:rPr>
       </w:pPr>
-      <w:proofErr w:type="spellStart"/>
       <w:r>
         <w:rPr>
           <w:b/>
@@ -36,7 +35,6 @@
         </w:rPr>
         <w:t>enthut</w:t>
       </w:r>
-      <w:proofErr w:type="spellEnd"/>
     </w:p>
     <w:p>
       <w:pPr>
@@ -219,7 +217,6 @@
                 <w:lang w:val="en-US"/>
               </w:rPr>
             </w:pPr>
-            <w:proofErr w:type="spellStart"/>
             <w:r>
               <w:rPr>
                 <w:b/>
@@ -228,7 +225,6 @@
               </w:rPr>
               <w:t>user_id</w:t>
             </w:r>
-            <w:proofErr w:type="spellEnd"/>
           </w:p>
         </w:tc>
         <w:tc>
@@ -355,7 +351,6 @@
                 <w:lang w:val="en-US"/>
               </w:rPr>
             </w:pPr>
-            <w:proofErr w:type="gramStart"/>
             <w:r>
               <w:rPr>
                 <w:b/>
@@ -364,7 +359,6 @@
               </w:rPr>
               <w:t>varchar(</w:t>
             </w:r>
-            <w:proofErr w:type="gramEnd"/>
             <w:r>
               <w:rPr>
                 <w:b/>
@@ -485,23 +479,13 @@
                 <w:lang w:val="en-US"/>
               </w:rPr>
             </w:pPr>
-            <w:proofErr w:type="gramStart"/>
-            <w:r>
-              <w:rPr>
-                <w:b/>
-                <w:bCs/>
-                <w:lang w:val="en-US"/>
-              </w:rPr>
-              <w:t>varchar(</w:t>
-            </w:r>
-            <w:proofErr w:type="gramEnd"/>
-            <w:r>
-              <w:rPr>
-                <w:b/>
-                <w:bCs/>
-                <w:lang w:val="en-US"/>
-              </w:rPr>
-              <w:t>50)</w:t>
+            <w:r>
+              <w:rPr>
+                <w:b/>
+                <w:bCs/>
+                <w:lang w:val="en-US"/>
+              </w:rPr>
+              <w:t>varchar(50)</w:t>
             </w:r>
           </w:p>
         </w:tc>
@@ -607,23 +591,13 @@
                 <w:lang w:val="en-US"/>
               </w:rPr>
             </w:pPr>
-            <w:proofErr w:type="gramStart"/>
-            <w:r>
-              <w:rPr>
-                <w:b/>
-                <w:bCs/>
-                <w:lang w:val="en-US"/>
-              </w:rPr>
-              <w:t>varchar(</w:t>
-            </w:r>
-            <w:proofErr w:type="gramEnd"/>
-            <w:r>
-              <w:rPr>
-                <w:b/>
-                <w:bCs/>
-                <w:lang w:val="en-US"/>
-              </w:rPr>
-              <w:t>100)</w:t>
+            <w:r>
+              <w:rPr>
+                <w:b/>
+                <w:bCs/>
+                <w:lang w:val="en-US"/>
+              </w:rPr>
+              <w:t>varchar(100)</w:t>
             </w:r>
           </w:p>
         </w:tc>
@@ -729,7 +703,6 @@
                 <w:lang w:val="en-US"/>
               </w:rPr>
             </w:pPr>
-            <w:proofErr w:type="gramStart"/>
             <w:r>
               <w:rPr>
                 <w:b/>
@@ -738,7 +711,6 @@
               </w:rPr>
               <w:t>Varchar(</w:t>
             </w:r>
-            <w:proofErr w:type="gramEnd"/>
             <w:r>
               <w:rPr>
                 <w:b/>
@@ -837,7 +809,6 @@
                 <w:lang w:val="en-US"/>
               </w:rPr>
             </w:pPr>
-            <w:proofErr w:type="spellStart"/>
             <w:r>
               <w:rPr>
                 <w:b/>
@@ -846,38 +817,27 @@
               </w:rPr>
               <w:t>activation_code</w:t>
             </w:r>
-            <w:proofErr w:type="spellEnd"/>
-          </w:p>
-        </w:tc>
-        <w:tc>
-          <w:tcPr>
-            <w:tcW w:w="1803" w:type="dxa"/>
-          </w:tcPr>
-          <w:p>
-            <w:pPr>
-              <w:rPr>
-                <w:b/>
-                <w:bCs/>
-                <w:lang w:val="en-US"/>
-              </w:rPr>
-            </w:pPr>
-            <w:proofErr w:type="gramStart"/>
-            <w:r>
-              <w:rPr>
-                <w:b/>
-                <w:bCs/>
-                <w:lang w:val="en-US"/>
-              </w:rPr>
-              <w:t>varchar(</w:t>
-            </w:r>
-            <w:proofErr w:type="gramEnd"/>
-            <w:r>
-              <w:rPr>
-                <w:b/>
-                <w:bCs/>
-                <w:lang w:val="en-US"/>
-              </w:rPr>
-              <w:t>100)</w:t>
+          </w:p>
+        </w:tc>
+        <w:tc>
+          <w:tcPr>
+            <w:tcW w:w="1803" w:type="dxa"/>
+          </w:tcPr>
+          <w:p>
+            <w:pPr>
+              <w:rPr>
+                <w:b/>
+                <w:bCs/>
+                <w:lang w:val="en-US"/>
+              </w:rPr>
+            </w:pPr>
+            <w:r>
+              <w:rPr>
+                <w:b/>
+                <w:bCs/>
+                <w:lang w:val="en-US"/>
+              </w:rPr>
+              <w:t>varchar(100)</w:t>
             </w:r>
           </w:p>
         </w:tc>
@@ -961,7 +921,6 @@
                 <w:lang w:val="en-US"/>
               </w:rPr>
             </w:pPr>
-            <w:proofErr w:type="spellStart"/>
             <w:r>
               <w:rPr>
                 <w:b/>
@@ -970,7 +929,6 @@
               </w:rPr>
               <w:t>status_id</w:t>
             </w:r>
-            <w:proofErr w:type="spellEnd"/>
           </w:p>
         </w:tc>
         <w:tc>
@@ -1075,7 +1033,6 @@
                 <w:lang w:val="en-US"/>
               </w:rPr>
             </w:pPr>
-            <w:proofErr w:type="spellStart"/>
             <w:r>
               <w:rPr>
                 <w:b/>
@@ -1084,7 +1041,6 @@
               </w:rPr>
               <w:t>city_id</w:t>
             </w:r>
-            <w:proofErr w:type="spellEnd"/>
           </w:p>
         </w:tc>
         <w:tc>
@@ -1150,6 +1106,14 @@
                 <w:lang w:val="en-US"/>
               </w:rPr>
               <w:t>1</w:t>
+            </w:r>
+            <w:r>
+              <w:rPr>
+                <w:b/>
+                <w:bCs/>
+                <w:lang w:val="en-US"/>
+              </w:rPr>
+              <w:t>508</w:t>
             </w:r>
           </w:p>
         </w:tc>
@@ -1189,7 +1153,6 @@
                 <w:lang w:val="en-US"/>
               </w:rPr>
             </w:pPr>
-            <w:proofErr w:type="spellStart"/>
             <w:r>
               <w:rPr>
                 <w:b/>
@@ -1198,28 +1161,27 @@
               </w:rPr>
               <w:t>contact_no</w:t>
             </w:r>
-            <w:proofErr w:type="spellEnd"/>
-          </w:p>
-        </w:tc>
-        <w:tc>
-          <w:tcPr>
-            <w:tcW w:w="1803" w:type="dxa"/>
-          </w:tcPr>
-          <w:p>
-            <w:pPr>
-              <w:rPr>
-                <w:b/>
-                <w:bCs/>
-                <w:lang w:val="en-US"/>
-              </w:rPr>
-            </w:pPr>
-            <w:r>
-              <w:rPr>
-                <w:b/>
-                <w:bCs/>
-                <w:lang w:val="en-US"/>
-              </w:rPr>
-              <w:t>int</w:t>
+          </w:p>
+        </w:tc>
+        <w:tc>
+          <w:tcPr>
+            <w:tcW w:w="1803" w:type="dxa"/>
+          </w:tcPr>
+          <w:p>
+            <w:pPr>
+              <w:rPr>
+                <w:b/>
+                <w:bCs/>
+                <w:lang w:val="en-US"/>
+              </w:rPr>
+            </w:pPr>
+            <w:r>
+              <w:rPr>
+                <w:b/>
+                <w:bCs/>
+                <w:lang w:val="en-US"/>
+              </w:rPr>
+              <w:t>Varchar(20)</w:t>
             </w:r>
           </w:p>
         </w:tc>
@@ -1303,7 +1265,6 @@
                 <w:lang w:val="en-US"/>
               </w:rPr>
             </w:pPr>
-            <w:proofErr w:type="spellStart"/>
             <w:r>
               <w:rPr>
                 <w:b/>
@@ -1312,38 +1273,27 @@
               </w:rPr>
               <w:t>profile_pic</w:t>
             </w:r>
-            <w:proofErr w:type="spellEnd"/>
-          </w:p>
-        </w:tc>
-        <w:tc>
-          <w:tcPr>
-            <w:tcW w:w="1803" w:type="dxa"/>
-          </w:tcPr>
-          <w:p>
-            <w:pPr>
-              <w:rPr>
-                <w:b/>
-                <w:bCs/>
-                <w:lang w:val="en-US"/>
-              </w:rPr>
-            </w:pPr>
-            <w:proofErr w:type="gramStart"/>
-            <w:r>
-              <w:rPr>
-                <w:b/>
-                <w:bCs/>
-                <w:lang w:val="en-US"/>
-              </w:rPr>
-              <w:t>varchar(</w:t>
-            </w:r>
-            <w:proofErr w:type="gramEnd"/>
-            <w:r>
-              <w:rPr>
-                <w:b/>
-                <w:bCs/>
-                <w:lang w:val="en-US"/>
-              </w:rPr>
-              <w:t>200)</w:t>
+          </w:p>
+        </w:tc>
+        <w:tc>
+          <w:tcPr>
+            <w:tcW w:w="1803" w:type="dxa"/>
+          </w:tcPr>
+          <w:p>
+            <w:pPr>
+              <w:rPr>
+                <w:b/>
+                <w:bCs/>
+                <w:lang w:val="en-US"/>
+              </w:rPr>
+            </w:pPr>
+            <w:r>
+              <w:rPr>
+                <w:b/>
+                <w:bCs/>
+                <w:lang w:val="en-US"/>
+              </w:rPr>
+              <w:t>varchar(200)</w:t>
             </w:r>
           </w:p>
         </w:tc>
@@ -1604,7 +1554,6 @@
                 <w:lang w:val="en-US"/>
               </w:rPr>
             </w:pPr>
-            <w:proofErr w:type="spellStart"/>
             <w:r>
               <w:rPr>
                 <w:b/>
@@ -1613,7 +1562,6 @@
               </w:rPr>
               <w:t>property_id</w:t>
             </w:r>
-            <w:proofErr w:type="spellEnd"/>
           </w:p>
         </w:tc>
         <w:tc>
@@ -1718,7 +1666,6 @@
                 <w:lang w:val="en-US"/>
               </w:rPr>
             </w:pPr>
-            <w:proofErr w:type="spellStart"/>
             <w:r>
               <w:rPr>
                 <w:b/>
@@ -1727,7 +1674,6 @@
               </w:rPr>
               <w:t>user_id</w:t>
             </w:r>
-            <w:proofErr w:type="spellEnd"/>
           </w:p>
         </w:tc>
         <w:tc>
@@ -1854,23 +1800,13 @@
                 <w:lang w:val="en-US"/>
               </w:rPr>
             </w:pPr>
-            <w:proofErr w:type="gramStart"/>
-            <w:r>
-              <w:rPr>
-                <w:b/>
-                <w:bCs/>
-                <w:lang w:val="en-US"/>
-              </w:rPr>
-              <w:t>varchar(</w:t>
-            </w:r>
-            <w:proofErr w:type="gramEnd"/>
-            <w:r>
-              <w:rPr>
-                <w:b/>
-                <w:bCs/>
-                <w:lang w:val="en-US"/>
-              </w:rPr>
-              <w:t>80)</w:t>
+            <w:r>
+              <w:rPr>
+                <w:b/>
+                <w:bCs/>
+                <w:lang w:val="en-US"/>
+              </w:rPr>
+              <w:t>varchar(80)</w:t>
             </w:r>
           </w:p>
         </w:tc>
@@ -1976,23 +1912,13 @@
                 <w:lang w:val="en-US"/>
               </w:rPr>
             </w:pPr>
-            <w:proofErr w:type="gramStart"/>
-            <w:r>
-              <w:rPr>
-                <w:b/>
-                <w:bCs/>
-                <w:lang w:val="en-US"/>
-              </w:rPr>
-              <w:t>varchar(</w:t>
-            </w:r>
-            <w:proofErr w:type="gramEnd"/>
-            <w:r>
-              <w:rPr>
-                <w:b/>
-                <w:bCs/>
-                <w:lang w:val="en-US"/>
-              </w:rPr>
-              <w:t>200)</w:t>
+            <w:r>
+              <w:rPr>
+                <w:b/>
+                <w:bCs/>
+                <w:lang w:val="en-US"/>
+              </w:rPr>
+              <w:t>varchar(200)</w:t>
             </w:r>
           </w:p>
         </w:tc>
@@ -2076,7 +2002,6 @@
                 <w:lang w:val="en-US"/>
               </w:rPr>
             </w:pPr>
-            <w:proofErr w:type="spellStart"/>
             <w:r>
               <w:rPr>
                 <w:b/>
@@ -2085,7 +2010,6 @@
               </w:rPr>
               <w:t>city_id</w:t>
             </w:r>
-            <w:proofErr w:type="spellEnd"/>
           </w:p>
         </w:tc>
         <w:tc>
@@ -2212,23 +2136,13 @@
                 <w:lang w:val="en-US"/>
               </w:rPr>
             </w:pPr>
-            <w:proofErr w:type="gramStart"/>
-            <w:r>
-              <w:rPr>
-                <w:b/>
-                <w:bCs/>
-                <w:lang w:val="en-US"/>
-              </w:rPr>
-              <w:t>varchar(</w:t>
-            </w:r>
-            <w:proofErr w:type="gramEnd"/>
-            <w:r>
-              <w:rPr>
-                <w:b/>
-                <w:bCs/>
-                <w:lang w:val="en-US"/>
-              </w:rPr>
-              <w:t>2000)</w:t>
+            <w:r>
+              <w:rPr>
+                <w:b/>
+                <w:bCs/>
+                <w:lang w:val="en-US"/>
+              </w:rPr>
+              <w:t>varchar(2000)</w:t>
             </w:r>
           </w:p>
         </w:tc>
@@ -2312,7 +2226,6 @@
                 <w:lang w:val="en-US"/>
               </w:rPr>
             </w:pPr>
-            <w:proofErr w:type="spellStart"/>
             <w:r>
               <w:rPr>
                 <w:b/>
@@ -2337,7 +2250,6 @@
               </w:rPr>
               <w:t>_type_id</w:t>
             </w:r>
-            <w:proofErr w:type="spellEnd"/>
           </w:p>
         </w:tc>
         <w:tc>
@@ -2442,7 +2354,6 @@
                 <w:lang w:val="en-US"/>
               </w:rPr>
             </w:pPr>
-            <w:proofErr w:type="spellStart"/>
             <w:r>
               <w:rPr>
                 <w:b/>
@@ -2451,7 +2362,6 @@
               </w:rPr>
               <w:t>no_of_people</w:t>
             </w:r>
-            <w:proofErr w:type="spellEnd"/>
           </w:p>
         </w:tc>
         <w:tc>
@@ -2563,7 +2473,6 @@
           <w:lang w:val="en-US"/>
         </w:rPr>
       </w:pPr>
-      <w:proofErr w:type="spellStart"/>
       <w:r>
         <w:rPr>
           <w:sz w:val="28"/>
@@ -2571,29 +2480,8 @@
           <w:u w:val="single"/>
           <w:lang w:val="en-US"/>
         </w:rPr>
-        <w:t>property_</w:t>
+        <w:t>property_features :</w:t>
       </w:r>
-      <w:proofErr w:type="gramStart"/>
-      <w:r>
-        <w:rPr>
-          <w:sz w:val="28"/>
-          <w:szCs w:val="28"/>
-          <w:u w:val="single"/>
-          <w:lang w:val="en-US"/>
-        </w:rPr>
-        <w:t>features</w:t>
-      </w:r>
-      <w:proofErr w:type="spellEnd"/>
-      <w:r>
-        <w:rPr>
-          <w:sz w:val="28"/>
-          <w:szCs w:val="28"/>
-          <w:u w:val="single"/>
-          <w:lang w:val="en-US"/>
-        </w:rPr>
-        <w:t xml:space="preserve"> :</w:t>
-      </w:r>
-      <w:proofErr w:type="gramEnd"/>
     </w:p>
     <w:tbl>
       <w:tblPr>
@@ -2748,7 +2636,6 @@
                 <w:lang w:val="en-US"/>
               </w:rPr>
             </w:pPr>
-            <w:proofErr w:type="spellStart"/>
             <w:r>
               <w:rPr>
                 <w:b/>
@@ -2757,7 +2644,6 @@
               </w:rPr>
               <w:t>feature_id</w:t>
             </w:r>
-            <w:proofErr w:type="spellEnd"/>
           </w:p>
         </w:tc>
         <w:tc>
@@ -2862,7 +2748,6 @@
                 <w:lang w:val="en-US"/>
               </w:rPr>
             </w:pPr>
-            <w:proofErr w:type="spellStart"/>
             <w:r>
               <w:rPr>
                 <w:b/>
@@ -2871,7 +2756,6 @@
               </w:rPr>
               <w:t>property_id</w:t>
             </w:r>
-            <w:proofErr w:type="spellEnd"/>
           </w:p>
         </w:tc>
         <w:tc>
@@ -2976,7 +2860,6 @@
                 <w:lang w:val="en-US"/>
               </w:rPr>
             </w:pPr>
-            <w:proofErr w:type="spellStart"/>
             <w:r>
               <w:rPr>
                 <w:b/>
@@ -2985,7 +2868,6 @@
               </w:rPr>
               <w:t>room_count</w:t>
             </w:r>
-            <w:proofErr w:type="spellEnd"/>
           </w:p>
         </w:tc>
         <w:tc>
@@ -3314,7 +3196,6 @@
                 <w:lang w:val="en-US"/>
               </w:rPr>
             </w:pPr>
-            <w:proofErr w:type="spellStart"/>
             <w:r>
               <w:rPr>
                 <w:b/>
@@ -3323,7 +3204,6 @@
               </w:rPr>
               <w:t>electricity_bill</w:t>
             </w:r>
-            <w:proofErr w:type="spellEnd"/>
           </w:p>
         </w:tc>
         <w:tc>
@@ -3540,7 +3420,6 @@
                 <w:lang w:val="en-US"/>
               </w:rPr>
             </w:pPr>
-            <w:proofErr w:type="spellStart"/>
             <w:r>
               <w:rPr>
                 <w:b/>
@@ -3549,7 +3428,6 @@
               </w:rPr>
               <w:t>water_tank</w:t>
             </w:r>
-            <w:proofErr w:type="spellEnd"/>
           </w:p>
         </w:tc>
         <w:tc>
@@ -3766,7 +3644,6 @@
                 <w:lang w:val="en-US"/>
               </w:rPr>
             </w:pPr>
-            <w:proofErr w:type="spellStart"/>
             <w:r>
               <w:rPr>
                 <w:b/>
@@ -3775,7 +3652,6 @@
               </w:rPr>
               <w:t>dist_from_school</w:t>
             </w:r>
-            <w:proofErr w:type="spellEnd"/>
           </w:p>
         </w:tc>
         <w:tc>
@@ -3880,7 +3756,6 @@
                 <w:lang w:val="en-US"/>
               </w:rPr>
             </w:pPr>
-            <w:proofErr w:type="spellStart"/>
             <w:r>
               <w:rPr>
                 <w:b/>
@@ -3889,7 +3764,6 @@
               </w:rPr>
               <w:t>dist_from_hospital</w:t>
             </w:r>
-            <w:proofErr w:type="spellEnd"/>
           </w:p>
         </w:tc>
         <w:tc>
@@ -4218,7 +4092,6 @@
                 <w:lang w:val="en-US"/>
               </w:rPr>
             </w:pPr>
-            <w:proofErr w:type="spellStart"/>
             <w:r>
               <w:rPr>
                 <w:b/>
@@ -4227,7 +4100,6 @@
               </w:rPr>
               <w:t>pets_allowed</w:t>
             </w:r>
-            <w:proofErr w:type="spellEnd"/>
           </w:p>
         </w:tc>
         <w:tc>
@@ -4332,7 +4204,6 @@
                 <w:lang w:val="en-US"/>
               </w:rPr>
             </w:pPr>
-            <w:proofErr w:type="spellStart"/>
             <w:r>
               <w:rPr>
                 <w:b/>
@@ -4349,7 +4220,6 @@
               </w:rPr>
               <w:t>type</w:t>
             </w:r>
-            <w:proofErr w:type="spellEnd"/>
           </w:p>
         </w:tc>
         <w:tc>
@@ -4567,7 +4437,6 @@
         <w:lastRenderedPageBreak/>
         <w:t>*</w:t>
       </w:r>
-      <w:proofErr w:type="gramStart"/>
       <w:r>
         <w:rPr>
           <w:b/>
@@ -4580,14 +4449,7 @@
         <w:rPr>
           <w:lang w:val="en-US"/>
         </w:rPr>
-        <w:t>(</w:t>
-      </w:r>
-      <w:proofErr w:type="gramEnd"/>
-      <w:r>
-        <w:rPr>
-          <w:lang w:val="en-US"/>
-        </w:rPr>
-        <w:t>sq. m) *</w:t>
+        <w:t>(sq. m) *</w:t>
       </w:r>
       <w:r>
         <w:rPr>
@@ -4603,7 +4465,6 @@
         </w:rPr>
         <w:t>:0-separate,1-combine *</w:t>
       </w:r>
-      <w:proofErr w:type="spellStart"/>
       <w:r>
         <w:rPr>
           <w:b/>
@@ -4612,7 +4473,6 @@
         </w:rPr>
         <w:t>floor_type</w:t>
       </w:r>
-      <w:proofErr w:type="spellEnd"/>
       <w:r>
         <w:rPr>
           <w:lang w:val="en-US"/>
@@ -4638,7 +4498,6 @@
           <w:lang w:val="en-US"/>
         </w:rPr>
       </w:pPr>
-      <w:proofErr w:type="spellStart"/>
       <w:r>
         <w:rPr>
           <w:sz w:val="28"/>
@@ -4657,7 +4516,6 @@
         </w:rPr>
         <w:t>s</w:t>
       </w:r>
-      <w:proofErr w:type="spellEnd"/>
       <w:r>
         <w:rPr>
           <w:sz w:val="28"/>
@@ -4820,7 +4678,6 @@
                 <w:lang w:val="en-US"/>
               </w:rPr>
             </w:pPr>
-            <w:proofErr w:type="spellStart"/>
             <w:r>
               <w:rPr>
                 <w:b/>
@@ -4829,7 +4686,6 @@
               </w:rPr>
               <w:t>post_id</w:t>
             </w:r>
-            <w:proofErr w:type="spellEnd"/>
           </w:p>
         </w:tc>
         <w:tc>
@@ -4934,7 +4790,6 @@
                 <w:lang w:val="en-US"/>
               </w:rPr>
             </w:pPr>
-            <w:proofErr w:type="spellStart"/>
             <w:r>
               <w:rPr>
                 <w:b/>
@@ -4943,7 +4798,6 @@
               </w:rPr>
               <w:t>property_id</w:t>
             </w:r>
-            <w:proofErr w:type="spellEnd"/>
           </w:p>
         </w:tc>
         <w:tc>
@@ -5048,7 +4902,6 @@
                 <w:lang w:val="en-US"/>
               </w:rPr>
             </w:pPr>
-            <w:proofErr w:type="spellStart"/>
             <w:r>
               <w:rPr>
                 <w:b/>
@@ -5057,7 +4910,6 @@
               </w:rPr>
               <w:t>user_id</w:t>
             </w:r>
-            <w:proofErr w:type="spellEnd"/>
           </w:p>
         </w:tc>
         <w:tc>
@@ -5269,7 +5121,6 @@
                 <w:bCs/>
               </w:rPr>
             </w:pPr>
-            <w:proofErr w:type="spellStart"/>
             <w:r>
               <w:rPr>
                 <w:b/>
@@ -5277,7 +5128,6 @@
               </w:rPr>
               <w:t>status_id</w:t>
             </w:r>
-            <w:proofErr w:type="spellEnd"/>
           </w:p>
         </w:tc>
         <w:tc>
@@ -5375,7 +5225,6 @@
                 <w:bCs/>
               </w:rPr>
             </w:pPr>
-            <w:proofErr w:type="spellStart"/>
             <w:r>
               <w:rPr>
                 <w:b/>
@@ -5383,7 +5232,6 @@
               </w:rPr>
               <w:t>start_date</w:t>
             </w:r>
-            <w:proofErr w:type="spellEnd"/>
           </w:p>
         </w:tc>
         <w:tc>
@@ -5481,7 +5329,6 @@
                 <w:bCs/>
               </w:rPr>
             </w:pPr>
-            <w:proofErr w:type="spellStart"/>
             <w:r>
               <w:rPr>
                 <w:b/>
@@ -5489,7 +5336,6 @@
               </w:rPr>
               <w:t>end_date</w:t>
             </w:r>
-            <w:proofErr w:type="spellEnd"/>
           </w:p>
         </w:tc>
         <w:tc>
@@ -5587,7 +5433,6 @@
                 <w:bCs/>
               </w:rPr>
             </w:pPr>
-            <w:proofErr w:type="spellStart"/>
             <w:r>
               <w:rPr>
                 <w:b/>
@@ -5595,7 +5440,6 @@
               </w:rPr>
               <w:t>tenant_type_id</w:t>
             </w:r>
-            <w:proofErr w:type="spellEnd"/>
           </w:p>
         </w:tc>
         <w:tc>
@@ -5694,23 +5538,7 @@
           <w:rFonts w:cstheme="minorHAnsi"/>
           <w:lang w:val="en-US"/>
         </w:rPr>
-        <w:t>*</w:t>
-      </w:r>
-      <w:proofErr w:type="spellStart"/>
-      <w:r>
-        <w:rPr>
-          <w:rFonts w:cstheme="minorHAnsi"/>
-          <w:lang w:val="en-US"/>
-        </w:rPr>
-        <w:t>user_id</w:t>
-      </w:r>
-      <w:proofErr w:type="spellEnd"/>
-      <w:r>
-        <w:rPr>
-          <w:rFonts w:cstheme="minorHAnsi"/>
-          <w:lang w:val="en-US"/>
-        </w:rPr>
-        <w:t>(tenant)</w:t>
+        <w:t>*user_id(tenant)</w:t>
       </w:r>
     </w:p>
     <w:p>
@@ -5741,7 +5569,6 @@
           <w:lang w:val="en-US"/>
         </w:rPr>
       </w:pPr>
-      <w:proofErr w:type="spellStart"/>
       <w:r>
         <w:rPr>
           <w:sz w:val="28"/>
@@ -5760,7 +5587,6 @@
         </w:rPr>
         <w:t>s</w:t>
       </w:r>
-      <w:proofErr w:type="spellEnd"/>
       <w:r>
         <w:rPr>
           <w:sz w:val="28"/>
@@ -5923,7 +5749,6 @@
                 <w:lang w:val="en-US"/>
               </w:rPr>
             </w:pPr>
-            <w:proofErr w:type="spellStart"/>
             <w:r>
               <w:rPr>
                 <w:b/>
@@ -5938,7 +5763,6 @@
               </w:rPr>
               <w:t>_id</w:t>
             </w:r>
-            <w:proofErr w:type="spellEnd"/>
           </w:p>
         </w:tc>
         <w:tc>
@@ -6039,7 +5863,6 @@
                 <w:lang w:val="en-US"/>
               </w:rPr>
             </w:pPr>
-            <w:proofErr w:type="spellStart"/>
             <w:r>
               <w:rPr>
                 <w:b/>
@@ -6054,22 +5877,20 @@
               </w:rPr>
               <w:t>_type</w:t>
             </w:r>
-            <w:proofErr w:type="spellEnd"/>
-          </w:p>
-        </w:tc>
-        <w:tc>
-          <w:tcPr>
-            <w:tcW w:w="1803" w:type="dxa"/>
-          </w:tcPr>
-          <w:p>
-            <w:pPr>
-              <w:rPr>
-                <w:b/>
-                <w:bCs/>
-                <w:lang w:val="en-US"/>
-              </w:rPr>
-            </w:pPr>
-            <w:proofErr w:type="gramStart"/>
+          </w:p>
+        </w:tc>
+        <w:tc>
+          <w:tcPr>
+            <w:tcW w:w="1803" w:type="dxa"/>
+          </w:tcPr>
+          <w:p>
+            <w:pPr>
+              <w:rPr>
+                <w:b/>
+                <w:bCs/>
+                <w:lang w:val="en-US"/>
+              </w:rPr>
+            </w:pPr>
             <w:r>
               <w:rPr>
                 <w:b/>
@@ -6077,7 +5898,6 @@
               </w:rPr>
               <w:t>varchar(</w:t>
             </w:r>
-            <w:proofErr w:type="gramEnd"/>
             <w:r>
               <w:rPr>
                 <w:b/>
@@ -6169,42 +5989,13 @@
         <w:rPr>
           <w:lang w:val="en-US"/>
         </w:rPr>
-        <w:t>*</w:t>
-      </w:r>
-      <w:proofErr w:type="spellStart"/>
-      <w:r>
-        <w:rPr>
-          <w:lang w:val="en-US"/>
-        </w:rPr>
-        <w:t>tenant</w:t>
+        <w:t>*tenant</w:t>
       </w:r>
       <w:r>
         <w:rPr>
           <w:lang w:val="en-US"/>
         </w:rPr>
-        <w:t>_type</w:t>
-      </w:r>
-      <w:proofErr w:type="spellEnd"/>
-      <w:r>
-        <w:rPr>
-          <w:lang w:val="en-US"/>
-        </w:rPr>
-        <w:t>(</w:t>
-      </w:r>
-      <w:proofErr w:type="spellStart"/>
-      <w:proofErr w:type="gramStart"/>
-      <w:r>
-        <w:rPr>
-          <w:lang w:val="en-US"/>
-        </w:rPr>
-        <w:t>student,boys</w:t>
-      </w:r>
-      <w:proofErr w:type="gramEnd"/>
-      <w:r>
-        <w:rPr>
-          <w:lang w:val="en-US"/>
-        </w:rPr>
-        <w:t>,girls,family,couples</w:t>
+        <w:t>_type(student,boys,girls,family,couples</w:t>
       </w:r>
       <w:r>
         <w:rPr>
@@ -6212,7 +6003,6 @@
         </w:rPr>
         <w:t>,jobbers</w:t>
       </w:r>
-      <w:proofErr w:type="spellEnd"/>
       <w:r>
         <w:rPr>
           <w:lang w:val="en-US"/>
@@ -6254,7 +6044,6 @@
           <w:lang w:val="en-US"/>
         </w:rPr>
       </w:pPr>
-      <w:proofErr w:type="spellStart"/>
       <w:r>
         <w:rPr>
           <w:sz w:val="28"/>
@@ -6291,7 +6080,6 @@
         </w:rPr>
         <w:t>s</w:t>
       </w:r>
-      <w:proofErr w:type="spellEnd"/>
       <w:r>
         <w:rPr>
           <w:sz w:val="28"/>
@@ -6454,7 +6242,6 @@
                 <w:lang w:val="en-US"/>
               </w:rPr>
             </w:pPr>
-            <w:proofErr w:type="spellStart"/>
             <w:r>
               <w:rPr>
                 <w:b/>
@@ -6487,7 +6274,6 @@
               </w:rPr>
               <w:t>_id</w:t>
             </w:r>
-            <w:proofErr w:type="spellEnd"/>
           </w:p>
         </w:tc>
         <w:tc>
@@ -6592,7 +6378,6 @@
                 <w:lang w:val="en-US"/>
               </w:rPr>
             </w:pPr>
-            <w:proofErr w:type="spellStart"/>
             <w:r>
               <w:rPr>
                 <w:b/>
@@ -6601,7 +6386,6 @@
               </w:rPr>
               <w:t>property_id</w:t>
             </w:r>
-            <w:proofErr w:type="spellEnd"/>
           </w:p>
         </w:tc>
         <w:tc>
@@ -6706,7 +6490,6 @@
                 <w:lang w:val="en-US"/>
               </w:rPr>
             </w:pPr>
-            <w:proofErr w:type="spellStart"/>
             <w:r>
               <w:rPr>
                 <w:b/>
@@ -6735,36 +6518,26 @@
               </w:rPr>
               <w:t>path</w:t>
             </w:r>
-            <w:proofErr w:type="spellEnd"/>
-          </w:p>
-        </w:tc>
-        <w:tc>
-          <w:tcPr>
-            <w:tcW w:w="1803" w:type="dxa"/>
-          </w:tcPr>
-          <w:p>
-            <w:pPr>
-              <w:rPr>
-                <w:b/>
-                <w:bCs/>
-                <w:lang w:val="en-US"/>
-              </w:rPr>
-            </w:pPr>
-            <w:proofErr w:type="gramStart"/>
-            <w:r>
-              <w:rPr>
-                <w:b/>
-                <w:bCs/>
-              </w:rPr>
-              <w:t>varchar(</w:t>
-            </w:r>
-            <w:proofErr w:type="gramEnd"/>
-            <w:r>
-              <w:rPr>
-                <w:b/>
-                <w:bCs/>
-              </w:rPr>
-              <w:t>100)</w:t>
+          </w:p>
+        </w:tc>
+        <w:tc>
+          <w:tcPr>
+            <w:tcW w:w="1803" w:type="dxa"/>
+          </w:tcPr>
+          <w:p>
+            <w:pPr>
+              <w:rPr>
+                <w:b/>
+                <w:bCs/>
+                <w:lang w:val="en-US"/>
+              </w:rPr>
+            </w:pPr>
+            <w:r>
+              <w:rPr>
+                <w:b/>
+                <w:bCs/>
+              </w:rPr>
+              <w:t>varchar(100)</w:t>
             </w:r>
           </w:p>
         </w:tc>
@@ -6844,7 +6617,6 @@
                 <w:bCs/>
               </w:rPr>
             </w:pPr>
-            <w:proofErr w:type="spellStart"/>
             <w:r>
               <w:rPr>
                 <w:b/>
@@ -6866,7 +6638,6 @@
               </w:rPr>
               <w:t>type</w:t>
             </w:r>
-            <w:proofErr w:type="spellEnd"/>
           </w:p>
         </w:tc>
         <w:tc>
@@ -6963,7 +6734,6 @@
                 <w:lang w:val="en-US"/>
               </w:rPr>
             </w:pPr>
-            <w:proofErr w:type="spellStart"/>
             <w:r>
               <w:rPr>
                 <w:b/>
@@ -6978,7 +6748,6 @@
               </w:rPr>
               <w:t>_type_id</w:t>
             </w:r>
-            <w:proofErr w:type="spellEnd"/>
           </w:p>
         </w:tc>
         <w:tc>
@@ -7079,7 +6848,6 @@
         </w:rPr>
         <w:t>*</w:t>
       </w:r>
-      <w:proofErr w:type="spellStart"/>
       <w:r>
         <w:rPr>
           <w:b/>
@@ -7112,7 +6880,6 @@
         </w:rPr>
         <w:t>type</w:t>
       </w:r>
-      <w:proofErr w:type="spellEnd"/>
       <w:r>
         <w:rPr>
           <w:lang w:val="en-US"/>
@@ -7138,7 +6905,6 @@
           <w:lang w:val="en-US"/>
         </w:rPr>
       </w:pPr>
-      <w:proofErr w:type="spellStart"/>
       <w:r>
         <w:rPr>
           <w:sz w:val="28"/>
@@ -7157,7 +6923,6 @@
         </w:rPr>
         <w:t>s</w:t>
       </w:r>
-      <w:proofErr w:type="spellEnd"/>
       <w:r>
         <w:rPr>
           <w:sz w:val="28"/>
@@ -7319,7 +7084,6 @@
                 <w:bCs/>
               </w:rPr>
             </w:pPr>
-            <w:proofErr w:type="spellStart"/>
             <w:r>
               <w:rPr>
                 <w:b/>
@@ -7334,7 +7098,6 @@
               </w:rPr>
               <w:t>_type_id</w:t>
             </w:r>
-            <w:proofErr w:type="spellEnd"/>
           </w:p>
         </w:tc>
         <w:tc>
@@ -7450,21 +7213,12 @@
                 <w:bCs/>
               </w:rPr>
             </w:pPr>
-            <w:proofErr w:type="gramStart"/>
-            <w:r>
-              <w:rPr>
-                <w:b/>
-                <w:bCs/>
-              </w:rPr>
-              <w:t>varchar(</w:t>
-            </w:r>
-            <w:proofErr w:type="gramEnd"/>
-            <w:r>
-              <w:rPr>
-                <w:b/>
-                <w:bCs/>
-              </w:rPr>
-              <w:t>20)</w:t>
+            <w:r>
+              <w:rPr>
+                <w:b/>
+                <w:bCs/>
+              </w:rPr>
+              <w:t>varchar(20)</w:t>
             </w:r>
           </w:p>
         </w:tc>
@@ -7541,36 +7295,13 @@
           <w:b/>
           <w:bCs/>
         </w:rPr>
-        <w:t>*</w:t>
+        <w:t>*media_type</w:t>
       </w:r>
-      <w:proofErr w:type="spellStart"/>
-      <w:r>
-        <w:rPr>
-          <w:b/>
-          <w:bCs/>
-        </w:rPr>
-        <w:t>media_type</w:t>
-      </w:r>
-      <w:proofErr w:type="spellEnd"/>
       <w:r>
         <w:rPr>
           <w:lang w:val="en-US"/>
         </w:rPr>
-        <w:t xml:space="preserve"> (</w:t>
-      </w:r>
-      <w:proofErr w:type="gramStart"/>
-      <w:r>
-        <w:rPr>
-          <w:lang w:val="en-US"/>
-        </w:rPr>
-        <w:t>bedroom,bathroom</w:t>
-      </w:r>
-      <w:proofErr w:type="gramEnd"/>
-      <w:r>
-        <w:rPr>
-          <w:lang w:val="en-US"/>
-        </w:rPr>
-        <w:t>,outer,terrace,kitchen,garden,drawing_room,dining_room,full_tour)</w:t>
+        <w:t xml:space="preserve"> (bedroom,bathroom,outer,terrace,kitchen,garden,drawing_room,dining_room,full_tour)</w:t>
       </w:r>
     </w:p>
     <w:p>
@@ -7762,7 +7493,6 @@
                 <w:lang w:val="en-US"/>
               </w:rPr>
             </w:pPr>
-            <w:proofErr w:type="spellStart"/>
             <w:r>
               <w:rPr>
                 <w:b/>
@@ -7777,7 +7507,6 @@
               </w:rPr>
               <w:t>tate_id</w:t>
             </w:r>
-            <w:proofErr w:type="spellEnd"/>
           </w:p>
         </w:tc>
         <w:tc>
@@ -7899,21 +7628,12 @@
                 <w:lang w:val="en-US"/>
               </w:rPr>
             </w:pPr>
-            <w:proofErr w:type="gramStart"/>
-            <w:r>
-              <w:rPr>
-                <w:b/>
-                <w:bCs/>
-              </w:rPr>
-              <w:t>varchar(</w:t>
-            </w:r>
-            <w:proofErr w:type="gramEnd"/>
-            <w:r>
-              <w:rPr>
-                <w:b/>
-                <w:bCs/>
-              </w:rPr>
-              <w:t>35)</w:t>
+            <w:r>
+              <w:rPr>
+                <w:b/>
+                <w:bCs/>
+              </w:rPr>
+              <w:t>varchar(35)</w:t>
             </w:r>
           </w:p>
         </w:tc>
@@ -8175,7 +7895,6 @@
                 <w:lang w:val="en-US"/>
               </w:rPr>
             </w:pPr>
-            <w:proofErr w:type="spellStart"/>
             <w:r>
               <w:rPr>
                 <w:b/>
@@ -8183,7 +7902,6 @@
               </w:rPr>
               <w:t>city_id</w:t>
             </w:r>
-            <w:proofErr w:type="spellEnd"/>
           </w:p>
         </w:tc>
         <w:tc>
@@ -8305,21 +8023,12 @@
                 <w:lang w:val="en-US"/>
               </w:rPr>
             </w:pPr>
-            <w:proofErr w:type="gramStart"/>
-            <w:r>
-              <w:rPr>
-                <w:b/>
-                <w:bCs/>
-              </w:rPr>
-              <w:t>varchar(</w:t>
-            </w:r>
-            <w:proofErr w:type="gramEnd"/>
-            <w:r>
-              <w:rPr>
-                <w:b/>
-                <w:bCs/>
-              </w:rPr>
-              <w:t>35)</w:t>
+            <w:r>
+              <w:rPr>
+                <w:b/>
+                <w:bCs/>
+              </w:rPr>
+              <w:t>varchar(35)</w:t>
             </w:r>
           </w:p>
         </w:tc>
@@ -8400,7 +8109,6 @@
                 <w:lang w:val="en-US"/>
               </w:rPr>
             </w:pPr>
-            <w:proofErr w:type="spellStart"/>
             <w:r>
               <w:rPr>
                 <w:b/>
@@ -8415,7 +8123,6 @@
               </w:rPr>
               <w:t>ate_id</w:t>
             </w:r>
-            <w:proofErr w:type="spellEnd"/>
           </w:p>
         </w:tc>
         <w:tc>
@@ -8693,7 +8400,6 @@
                 <w:lang w:val="en-US"/>
               </w:rPr>
             </w:pPr>
-            <w:proofErr w:type="spellStart"/>
             <w:r>
               <w:rPr>
                 <w:b/>
@@ -8708,7 +8414,6 @@
               </w:rPr>
               <w:t>_id</w:t>
             </w:r>
-            <w:proofErr w:type="spellEnd"/>
           </w:p>
         </w:tc>
         <w:tc>
@@ -8830,21 +8535,12 @@
                 <w:lang w:val="en-US"/>
               </w:rPr>
             </w:pPr>
-            <w:proofErr w:type="gramStart"/>
-            <w:r>
-              <w:rPr>
-                <w:b/>
-                <w:bCs/>
-              </w:rPr>
-              <w:t>varchar(</w:t>
-            </w:r>
-            <w:proofErr w:type="gramEnd"/>
-            <w:r>
-              <w:rPr>
-                <w:b/>
-                <w:bCs/>
-              </w:rPr>
-              <w:t>20)</w:t>
+            <w:r>
+              <w:rPr>
+                <w:b/>
+                <w:bCs/>
+              </w:rPr>
+              <w:t>varchar(20)</w:t>
             </w:r>
           </w:p>
         </w:tc>
@@ -8937,43 +8633,25 @@
         <w:rPr>
           <w:lang w:val="en-US"/>
         </w:rPr>
-        <w:t>(1-active,2-inactive,3-blocked)</w:t>
+        <w:t>(1-active,2-inactive,3-blocked</w:t>
       </w:r>
       <w:r>
         <w:rPr>
           <w:lang w:val="en-US"/>
         </w:rPr>
-        <w:t xml:space="preserve"> (active-</w:t>
+        <w:t>,4-ended,5-profie_incomplete</w:t>
       </w:r>
-      <w:proofErr w:type="spellStart"/>
-      <w:proofErr w:type="gramStart"/>
       <w:r>
         <w:rPr>
           <w:lang w:val="en-US"/>
         </w:rPr>
-        <w:t>Empty,inactive</w:t>
+        <w:t>)</w:t>
       </w:r>
-      <w:proofErr w:type="spellEnd"/>
-      <w:proofErr w:type="gramEnd"/>
       <w:r>
         <w:rPr>
           <w:lang w:val="en-US"/>
         </w:rPr>
-        <w:t>-</w:t>
-      </w:r>
-      <w:proofErr w:type="spellStart"/>
-      <w:r>
-        <w:rPr>
-          <w:lang w:val="en-US"/>
-        </w:rPr>
-        <w:t>filled,blocked</w:t>
-      </w:r>
-      <w:proofErr w:type="spellEnd"/>
-      <w:r>
-        <w:rPr>
-          <w:lang w:val="en-US"/>
-        </w:rPr>
-        <w:t>-pending)</w:t>
+        <w:t xml:space="preserve"> (active-Empty,inactive-filled,blocked-pending)</w:t>
       </w:r>
     </w:p>
     <w:p>
@@ -8994,7 +8672,6 @@
           <w:lang w:val="en-US"/>
         </w:rPr>
       </w:pPr>
-      <w:proofErr w:type="spellStart"/>
       <w:r>
         <w:rPr>
           <w:sz w:val="28"/>
@@ -9013,7 +8690,6 @@
         </w:rPr>
         <w:t>s</w:t>
       </w:r>
-      <w:proofErr w:type="spellEnd"/>
       <w:r>
         <w:rPr>
           <w:sz w:val="28"/>
@@ -9176,7 +8852,6 @@
                 <w:lang w:val="en-US"/>
               </w:rPr>
             </w:pPr>
-            <w:proofErr w:type="spellStart"/>
             <w:r>
               <w:rPr>
                 <w:b/>
@@ -9205,7 +8880,6 @@
               </w:rPr>
               <w:t>_type_id</w:t>
             </w:r>
-            <w:proofErr w:type="spellEnd"/>
           </w:p>
         </w:tc>
         <w:tc>
@@ -9306,7 +8980,6 @@
                 <w:lang w:val="en-US"/>
               </w:rPr>
             </w:pPr>
-            <w:proofErr w:type="spellStart"/>
             <w:r>
               <w:rPr>
                 <w:b/>
@@ -9328,22 +9001,20 @@
               </w:rPr>
               <w:t>_type</w:t>
             </w:r>
-            <w:proofErr w:type="spellEnd"/>
-          </w:p>
-        </w:tc>
-        <w:tc>
-          <w:tcPr>
-            <w:tcW w:w="1803" w:type="dxa"/>
-          </w:tcPr>
-          <w:p>
-            <w:pPr>
-              <w:rPr>
-                <w:b/>
-                <w:bCs/>
-                <w:lang w:val="en-US"/>
-              </w:rPr>
-            </w:pPr>
-            <w:proofErr w:type="gramStart"/>
+          </w:p>
+        </w:tc>
+        <w:tc>
+          <w:tcPr>
+            <w:tcW w:w="1803" w:type="dxa"/>
+          </w:tcPr>
+          <w:p>
+            <w:pPr>
+              <w:rPr>
+                <w:b/>
+                <w:bCs/>
+                <w:lang w:val="en-US"/>
+              </w:rPr>
+            </w:pPr>
             <w:r>
               <w:rPr>
                 <w:b/>
@@ -9351,7 +9022,6 @@
               </w:rPr>
               <w:t>varchar(</w:t>
             </w:r>
-            <w:proofErr w:type="gramEnd"/>
             <w:r>
               <w:rPr>
                 <w:b/>
@@ -9443,21 +9113,7 @@
         <w:rPr>
           <w:lang w:val="en-US"/>
         </w:rPr>
-        <w:t>*type(</w:t>
-      </w:r>
-      <w:proofErr w:type="gramStart"/>
-      <w:r>
-        <w:rPr>
-          <w:lang w:val="en-US"/>
-        </w:rPr>
-        <w:t>room,single</w:t>
-      </w:r>
-      <w:proofErr w:type="gramEnd"/>
-      <w:r>
-        <w:rPr>
-          <w:lang w:val="en-US"/>
-        </w:rPr>
-        <w:t>_family,duplex,house,mansion,bungalow,villa,aparment,flat)</w:t>
+        <w:t>*type(room,single_family,duplex,house,mansion,bungalow,villa,aparment,flat)</w:t>
       </w:r>
     </w:p>
     <w:p>
@@ -9485,7 +9141,6 @@
           <w:lang w:val="en-US"/>
         </w:rPr>
       </w:pPr>
-      <w:proofErr w:type="gramStart"/>
       <w:r>
         <w:rPr>
           <w:sz w:val="28"/>
@@ -9511,7 +9166,6 @@
         </w:rPr>
         <w:t>*</w:t>
       </w:r>
-      <w:proofErr w:type="gramEnd"/>
     </w:p>
     <w:tbl>
       <w:tblPr>
@@ -9666,7 +9320,6 @@
                 <w:lang w:val="en-US"/>
               </w:rPr>
             </w:pPr>
-            <w:proofErr w:type="spellStart"/>
             <w:r>
               <w:rPr>
                 <w:b/>
@@ -9681,7 +9334,6 @@
               </w:rPr>
               <w:t>essage_id</w:t>
             </w:r>
-            <w:proofErr w:type="spellEnd"/>
           </w:p>
         </w:tc>
         <w:tc>
@@ -9782,7 +9434,6 @@
                 <w:lang w:val="en-US"/>
               </w:rPr>
             </w:pPr>
-            <w:proofErr w:type="spellStart"/>
             <w:r>
               <w:rPr>
                 <w:b/>
@@ -9797,7 +9448,6 @@
               </w:rPr>
               <w:t>_id</w:t>
             </w:r>
-            <w:proofErr w:type="spellEnd"/>
           </w:p>
         </w:tc>
         <w:tc>
@@ -9897,7 +9547,6 @@
                 <w:bCs/>
               </w:rPr>
             </w:pPr>
-            <w:proofErr w:type="spellStart"/>
             <w:r>
               <w:rPr>
                 <w:b/>
@@ -9905,7 +9554,6 @@
               </w:rPr>
               <w:t>post_id</w:t>
             </w:r>
-            <w:proofErr w:type="spellEnd"/>
           </w:p>
         </w:tc>
         <w:tc>
@@ -10023,21 +9671,12 @@
                 <w:lang w:val="en-US"/>
               </w:rPr>
             </w:pPr>
-            <w:proofErr w:type="gramStart"/>
-            <w:r>
-              <w:rPr>
-                <w:b/>
-                <w:bCs/>
-              </w:rPr>
-              <w:t>varchar(</w:t>
-            </w:r>
-            <w:proofErr w:type="gramEnd"/>
-            <w:r>
-              <w:rPr>
-                <w:b/>
-                <w:bCs/>
-              </w:rPr>
-              <w:t>500)</w:t>
+            <w:r>
+              <w:rPr>
+                <w:b/>
+                <w:bCs/>
+              </w:rPr>
+              <w:t>varchar(500)</w:t>
             </w:r>
           </w:p>
         </w:tc>
@@ -10332,7 +9971,6 @@
       <w:r>
         <w:t>: 1 means tenant, 0 means renter *</w:t>
       </w:r>
-      <w:proofErr w:type="spellStart"/>
       <w:r>
         <w:rPr>
           <w:b/>
@@ -10340,7 +9978,6 @@
         </w:rPr>
         <w:t>user_id</w:t>
       </w:r>
-      <w:proofErr w:type="spellEnd"/>
       <w:r>
         <w:t>(tenant)</w:t>
       </w:r>

</xml_diff>

<commit_message>
Saved property details and fetures in DB
</commit_message>
<xml_diff>
--- a/resource/Renthut.docx
+++ b/resource/Renthut.docx
@@ -1417,7 +1417,7 @@
       <w:tr>
         <w:tc>
           <w:tcPr>
-            <w:tcW w:w="1803" w:type="dxa"/>
+            <w:tcW w:w="1819" w:type="dxa"/>
             <w:shd w:val="clear" w:color="auto" w:fill="0BA1A5"/>
           </w:tcPr>
           <w:p>
@@ -1442,7 +1442,7 @@
         </w:tc>
         <w:tc>
           <w:tcPr>
-            <w:tcW w:w="1803" w:type="dxa"/>
+            <w:tcW w:w="1801" w:type="dxa"/>
             <w:shd w:val="clear" w:color="auto" w:fill="0BA1A5"/>
           </w:tcPr>
           <w:p>
@@ -1467,7 +1467,7 @@
         </w:tc>
         <w:tc>
           <w:tcPr>
-            <w:tcW w:w="1803" w:type="dxa"/>
+            <w:tcW w:w="1797" w:type="dxa"/>
             <w:shd w:val="clear" w:color="auto" w:fill="0BA1A5"/>
           </w:tcPr>
           <w:p>
@@ -1492,7 +1492,7 @@
         </w:tc>
         <w:tc>
           <w:tcPr>
-            <w:tcW w:w="1803" w:type="dxa"/>
+            <w:tcW w:w="1798" w:type="dxa"/>
             <w:shd w:val="clear" w:color="auto" w:fill="0BA1A5"/>
           </w:tcPr>
           <w:p>
@@ -1517,7 +1517,7 @@
         </w:tc>
         <w:tc>
           <w:tcPr>
-            <w:tcW w:w="1804" w:type="dxa"/>
+            <w:tcW w:w="1801" w:type="dxa"/>
             <w:shd w:val="clear" w:color="auto" w:fill="0BA1A5"/>
           </w:tcPr>
           <w:p>
@@ -1544,7 +1544,7 @@
       <w:tr>
         <w:tc>
           <w:tcPr>
-            <w:tcW w:w="1803" w:type="dxa"/>
+            <w:tcW w:w="1819" w:type="dxa"/>
           </w:tcPr>
           <w:p>
             <w:pPr>
@@ -1566,7 +1566,7 @@
         </w:tc>
         <w:tc>
           <w:tcPr>
-            <w:tcW w:w="1803" w:type="dxa"/>
+            <w:tcW w:w="1801" w:type="dxa"/>
           </w:tcPr>
           <w:p>
             <w:pPr>
@@ -1588,7 +1588,7 @@
         </w:tc>
         <w:tc>
           <w:tcPr>
-            <w:tcW w:w="1803" w:type="dxa"/>
+            <w:tcW w:w="1797" w:type="dxa"/>
           </w:tcPr>
           <w:p>
             <w:pPr>
@@ -1610,7 +1610,7 @@
         </w:tc>
         <w:tc>
           <w:tcPr>
-            <w:tcW w:w="1803" w:type="dxa"/>
+            <w:tcW w:w="1798" w:type="dxa"/>
           </w:tcPr>
           <w:p>
             <w:pPr>
@@ -1632,7 +1632,7 @@
         </w:tc>
         <w:tc>
           <w:tcPr>
-            <w:tcW w:w="1804" w:type="dxa"/>
+            <w:tcW w:w="1801" w:type="dxa"/>
           </w:tcPr>
           <w:p>
             <w:pPr>
@@ -1656,7 +1656,7 @@
       <w:tr>
         <w:tc>
           <w:tcPr>
-            <w:tcW w:w="1803" w:type="dxa"/>
+            <w:tcW w:w="1819" w:type="dxa"/>
           </w:tcPr>
           <w:p>
             <w:pPr>
@@ -1678,7 +1678,7 @@
         </w:tc>
         <w:tc>
           <w:tcPr>
-            <w:tcW w:w="1803" w:type="dxa"/>
+            <w:tcW w:w="1801" w:type="dxa"/>
           </w:tcPr>
           <w:p>
             <w:pPr>
@@ -1700,7 +1700,7 @@
         </w:tc>
         <w:tc>
           <w:tcPr>
-            <w:tcW w:w="1803" w:type="dxa"/>
+            <w:tcW w:w="1797" w:type="dxa"/>
           </w:tcPr>
           <w:p>
             <w:pPr>
@@ -1722,7 +1722,7 @@
         </w:tc>
         <w:tc>
           <w:tcPr>
-            <w:tcW w:w="1803" w:type="dxa"/>
+            <w:tcW w:w="1798" w:type="dxa"/>
           </w:tcPr>
           <w:p>
             <w:pPr>
@@ -1744,7 +1744,7 @@
         </w:tc>
         <w:tc>
           <w:tcPr>
-            <w:tcW w:w="1804" w:type="dxa"/>
+            <w:tcW w:w="1801" w:type="dxa"/>
           </w:tcPr>
           <w:p>
             <w:pPr>
@@ -1768,51 +1768,51 @@
       <w:tr>
         <w:tc>
           <w:tcPr>
-            <w:tcW w:w="1803" w:type="dxa"/>
-          </w:tcPr>
-          <w:p>
-            <w:pPr>
-              <w:rPr>
-                <w:b/>
-                <w:bCs/>
-                <w:lang w:val="en-US"/>
-              </w:rPr>
-            </w:pPr>
-            <w:r>
-              <w:rPr>
-                <w:b/>
-                <w:bCs/>
-                <w:lang w:val="en-US"/>
-              </w:rPr>
-              <w:t>title</w:t>
-            </w:r>
-          </w:p>
-        </w:tc>
-        <w:tc>
-          <w:tcPr>
-            <w:tcW w:w="1803" w:type="dxa"/>
-          </w:tcPr>
-          <w:p>
-            <w:pPr>
-              <w:rPr>
-                <w:b/>
-                <w:bCs/>
-                <w:lang w:val="en-US"/>
-              </w:rPr>
-            </w:pPr>
-            <w:r>
-              <w:rPr>
-                <w:b/>
-                <w:bCs/>
-                <w:lang w:val="en-US"/>
-              </w:rPr>
-              <w:t>varchar(80)</w:t>
-            </w:r>
-          </w:p>
-        </w:tc>
-        <w:tc>
-          <w:tcPr>
-            <w:tcW w:w="1803" w:type="dxa"/>
+            <w:tcW w:w="1819" w:type="dxa"/>
+          </w:tcPr>
+          <w:p>
+            <w:pPr>
+              <w:rPr>
+                <w:b/>
+                <w:bCs/>
+                <w:lang w:val="en-US"/>
+              </w:rPr>
+            </w:pPr>
+            <w:r>
+              <w:rPr>
+                <w:b/>
+                <w:bCs/>
+                <w:lang w:val="en-US"/>
+              </w:rPr>
+              <w:t>Property_tag</w:t>
+            </w:r>
+          </w:p>
+        </w:tc>
+        <w:tc>
+          <w:tcPr>
+            <w:tcW w:w="1801" w:type="dxa"/>
+          </w:tcPr>
+          <w:p>
+            <w:pPr>
+              <w:rPr>
+                <w:b/>
+                <w:bCs/>
+                <w:lang w:val="en-US"/>
+              </w:rPr>
+            </w:pPr>
+            <w:r>
+              <w:rPr>
+                <w:b/>
+                <w:bCs/>
+                <w:lang w:val="en-US"/>
+              </w:rPr>
+              <w:t>Varchar(100)</w:t>
+            </w:r>
+          </w:p>
+        </w:tc>
+        <w:tc>
+          <w:tcPr>
+            <w:tcW w:w="1797" w:type="dxa"/>
           </w:tcPr>
           <w:p>
             <w:pPr>
@@ -1834,7 +1834,7 @@
         </w:tc>
         <w:tc>
           <w:tcPr>
-            <w:tcW w:w="1803" w:type="dxa"/>
+            <w:tcW w:w="1798" w:type="dxa"/>
           </w:tcPr>
           <w:p>
             <w:pPr>
@@ -1856,23 +1856,23 @@
         </w:tc>
         <w:tc>
           <w:tcPr>
-            <w:tcW w:w="1804" w:type="dxa"/>
-          </w:tcPr>
-          <w:p>
-            <w:pPr>
-              <w:rPr>
-                <w:b/>
-                <w:bCs/>
-                <w:lang w:val="en-US"/>
-              </w:rPr>
-            </w:pPr>
-            <w:r>
-              <w:rPr>
-                <w:b/>
-                <w:bCs/>
-                <w:lang w:val="en-US"/>
-              </w:rPr>
-              <w:t>-</w:t>
+            <w:tcW w:w="1801" w:type="dxa"/>
+          </w:tcPr>
+          <w:p>
+            <w:pPr>
+              <w:rPr>
+                <w:b/>
+                <w:bCs/>
+                <w:lang w:val="en-US"/>
+              </w:rPr>
+            </w:pPr>
+            <w:r>
+              <w:rPr>
+                <w:b/>
+                <w:bCs/>
+                <w:lang w:val="en-US"/>
+              </w:rPr>
+              <w:t>unique</w:t>
             </w:r>
           </w:p>
         </w:tc>
@@ -1880,51 +1880,51 @@
       <w:tr>
         <w:tc>
           <w:tcPr>
-            <w:tcW w:w="1803" w:type="dxa"/>
-          </w:tcPr>
-          <w:p>
-            <w:pPr>
-              <w:rPr>
-                <w:b/>
-                <w:bCs/>
-                <w:lang w:val="en-US"/>
-              </w:rPr>
-            </w:pPr>
-            <w:r>
-              <w:rPr>
-                <w:b/>
-                <w:bCs/>
-                <w:lang w:val="en-US"/>
-              </w:rPr>
-              <w:t>address</w:t>
-            </w:r>
-          </w:p>
-        </w:tc>
-        <w:tc>
-          <w:tcPr>
-            <w:tcW w:w="1803" w:type="dxa"/>
-          </w:tcPr>
-          <w:p>
-            <w:pPr>
-              <w:rPr>
-                <w:b/>
-                <w:bCs/>
-                <w:lang w:val="en-US"/>
-              </w:rPr>
-            </w:pPr>
-            <w:r>
-              <w:rPr>
-                <w:b/>
-                <w:bCs/>
-                <w:lang w:val="en-US"/>
-              </w:rPr>
-              <w:t>varchar(200)</w:t>
-            </w:r>
-          </w:p>
-        </w:tc>
-        <w:tc>
-          <w:tcPr>
-            <w:tcW w:w="1803" w:type="dxa"/>
+            <w:tcW w:w="1819" w:type="dxa"/>
+          </w:tcPr>
+          <w:p>
+            <w:pPr>
+              <w:rPr>
+                <w:b/>
+                <w:bCs/>
+                <w:lang w:val="en-US"/>
+              </w:rPr>
+            </w:pPr>
+            <w:r>
+              <w:rPr>
+                <w:b/>
+                <w:bCs/>
+                <w:lang w:val="en-US"/>
+              </w:rPr>
+              <w:t>title</w:t>
+            </w:r>
+          </w:p>
+        </w:tc>
+        <w:tc>
+          <w:tcPr>
+            <w:tcW w:w="1801" w:type="dxa"/>
+          </w:tcPr>
+          <w:p>
+            <w:pPr>
+              <w:rPr>
+                <w:b/>
+                <w:bCs/>
+                <w:lang w:val="en-US"/>
+              </w:rPr>
+            </w:pPr>
+            <w:r>
+              <w:rPr>
+                <w:b/>
+                <w:bCs/>
+                <w:lang w:val="en-US"/>
+              </w:rPr>
+              <w:t>varchar(80)</w:t>
+            </w:r>
+          </w:p>
+        </w:tc>
+        <w:tc>
+          <w:tcPr>
+            <w:tcW w:w="1797" w:type="dxa"/>
           </w:tcPr>
           <w:p>
             <w:pPr>
@@ -1946,7 +1946,7 @@
         </w:tc>
         <w:tc>
           <w:tcPr>
-            <w:tcW w:w="1803" w:type="dxa"/>
+            <w:tcW w:w="1798" w:type="dxa"/>
           </w:tcPr>
           <w:p>
             <w:pPr>
@@ -1968,7 +1968,7 @@
         </w:tc>
         <w:tc>
           <w:tcPr>
-            <w:tcW w:w="1804" w:type="dxa"/>
+            <w:tcW w:w="1801" w:type="dxa"/>
           </w:tcPr>
           <w:p>
             <w:pPr>
@@ -1992,51 +1992,51 @@
       <w:tr>
         <w:tc>
           <w:tcPr>
-            <w:tcW w:w="1803" w:type="dxa"/>
-          </w:tcPr>
-          <w:p>
-            <w:pPr>
-              <w:rPr>
-                <w:b/>
-                <w:bCs/>
-                <w:lang w:val="en-US"/>
-              </w:rPr>
-            </w:pPr>
-            <w:r>
-              <w:rPr>
-                <w:b/>
-                <w:bCs/>
-                <w:lang w:val="en-US"/>
-              </w:rPr>
-              <w:t>city_id</w:t>
-            </w:r>
-          </w:p>
-        </w:tc>
-        <w:tc>
-          <w:tcPr>
-            <w:tcW w:w="1803" w:type="dxa"/>
-          </w:tcPr>
-          <w:p>
-            <w:pPr>
-              <w:rPr>
-                <w:b/>
-                <w:bCs/>
-                <w:lang w:val="en-US"/>
-              </w:rPr>
-            </w:pPr>
-            <w:r>
-              <w:rPr>
-                <w:b/>
-                <w:bCs/>
-                <w:lang w:val="en-US"/>
-              </w:rPr>
-              <w:t>int</w:t>
-            </w:r>
-          </w:p>
-        </w:tc>
-        <w:tc>
-          <w:tcPr>
-            <w:tcW w:w="1803" w:type="dxa"/>
+            <w:tcW w:w="1819" w:type="dxa"/>
+          </w:tcPr>
+          <w:p>
+            <w:pPr>
+              <w:rPr>
+                <w:b/>
+                <w:bCs/>
+                <w:lang w:val="en-US"/>
+              </w:rPr>
+            </w:pPr>
+            <w:r>
+              <w:rPr>
+                <w:b/>
+                <w:bCs/>
+                <w:lang w:val="en-US"/>
+              </w:rPr>
+              <w:t>address</w:t>
+            </w:r>
+          </w:p>
+        </w:tc>
+        <w:tc>
+          <w:tcPr>
+            <w:tcW w:w="1801" w:type="dxa"/>
+          </w:tcPr>
+          <w:p>
+            <w:pPr>
+              <w:rPr>
+                <w:b/>
+                <w:bCs/>
+                <w:lang w:val="en-US"/>
+              </w:rPr>
+            </w:pPr>
+            <w:r>
+              <w:rPr>
+                <w:b/>
+                <w:bCs/>
+                <w:lang w:val="en-US"/>
+              </w:rPr>
+              <w:t>varchar(200)</w:t>
+            </w:r>
+          </w:p>
+        </w:tc>
+        <w:tc>
+          <w:tcPr>
+            <w:tcW w:w="1797" w:type="dxa"/>
           </w:tcPr>
           <w:p>
             <w:pPr>
@@ -2058,7 +2058,7 @@
         </w:tc>
         <w:tc>
           <w:tcPr>
-            <w:tcW w:w="1803" w:type="dxa"/>
+            <w:tcW w:w="1798" w:type="dxa"/>
           </w:tcPr>
           <w:p>
             <w:pPr>
@@ -2080,23 +2080,23 @@
         </w:tc>
         <w:tc>
           <w:tcPr>
-            <w:tcW w:w="1804" w:type="dxa"/>
-          </w:tcPr>
-          <w:p>
-            <w:pPr>
-              <w:rPr>
-                <w:b/>
-                <w:bCs/>
-                <w:lang w:val="en-US"/>
-              </w:rPr>
-            </w:pPr>
-            <w:r>
-              <w:rPr>
-                <w:b/>
-                <w:bCs/>
-                <w:lang w:val="en-US"/>
-              </w:rPr>
-              <w:t>FK</w:t>
+            <w:tcW w:w="1801" w:type="dxa"/>
+          </w:tcPr>
+          <w:p>
+            <w:pPr>
+              <w:rPr>
+                <w:b/>
+                <w:bCs/>
+                <w:lang w:val="en-US"/>
+              </w:rPr>
+            </w:pPr>
+            <w:r>
+              <w:rPr>
+                <w:b/>
+                <w:bCs/>
+                <w:lang w:val="en-US"/>
+              </w:rPr>
+              <w:t>-</w:t>
             </w:r>
           </w:p>
         </w:tc>
@@ -2104,51 +2104,51 @@
       <w:tr>
         <w:tc>
           <w:tcPr>
-            <w:tcW w:w="1803" w:type="dxa"/>
-          </w:tcPr>
-          <w:p>
-            <w:pPr>
-              <w:rPr>
-                <w:b/>
-                <w:bCs/>
-                <w:lang w:val="en-US"/>
-              </w:rPr>
-            </w:pPr>
-            <w:r>
-              <w:rPr>
-                <w:b/>
-                <w:bCs/>
-                <w:lang w:val="en-US"/>
-              </w:rPr>
-              <w:t>description</w:t>
-            </w:r>
-          </w:p>
-        </w:tc>
-        <w:tc>
-          <w:tcPr>
-            <w:tcW w:w="1803" w:type="dxa"/>
-          </w:tcPr>
-          <w:p>
-            <w:pPr>
-              <w:rPr>
-                <w:b/>
-                <w:bCs/>
-                <w:lang w:val="en-US"/>
-              </w:rPr>
-            </w:pPr>
-            <w:r>
-              <w:rPr>
-                <w:b/>
-                <w:bCs/>
-                <w:lang w:val="en-US"/>
-              </w:rPr>
-              <w:t>varchar(2000)</w:t>
-            </w:r>
-          </w:p>
-        </w:tc>
-        <w:tc>
-          <w:tcPr>
-            <w:tcW w:w="1803" w:type="dxa"/>
+            <w:tcW w:w="1819" w:type="dxa"/>
+          </w:tcPr>
+          <w:p>
+            <w:pPr>
+              <w:rPr>
+                <w:b/>
+                <w:bCs/>
+                <w:lang w:val="en-US"/>
+              </w:rPr>
+            </w:pPr>
+            <w:r>
+              <w:rPr>
+                <w:b/>
+                <w:bCs/>
+                <w:lang w:val="en-US"/>
+              </w:rPr>
+              <w:t>city_id</w:t>
+            </w:r>
+          </w:p>
+        </w:tc>
+        <w:tc>
+          <w:tcPr>
+            <w:tcW w:w="1801" w:type="dxa"/>
+          </w:tcPr>
+          <w:p>
+            <w:pPr>
+              <w:rPr>
+                <w:b/>
+                <w:bCs/>
+                <w:lang w:val="en-US"/>
+              </w:rPr>
+            </w:pPr>
+            <w:r>
+              <w:rPr>
+                <w:b/>
+                <w:bCs/>
+                <w:lang w:val="en-US"/>
+              </w:rPr>
+              <w:t>int</w:t>
+            </w:r>
+          </w:p>
+        </w:tc>
+        <w:tc>
+          <w:tcPr>
+            <w:tcW w:w="1797" w:type="dxa"/>
           </w:tcPr>
           <w:p>
             <w:pPr>
@@ -2170,7 +2170,7 @@
         </w:tc>
         <w:tc>
           <w:tcPr>
-            <w:tcW w:w="1803" w:type="dxa"/>
+            <w:tcW w:w="1798" w:type="dxa"/>
           </w:tcPr>
           <w:p>
             <w:pPr>
@@ -2192,23 +2192,23 @@
         </w:tc>
         <w:tc>
           <w:tcPr>
-            <w:tcW w:w="1804" w:type="dxa"/>
-          </w:tcPr>
-          <w:p>
-            <w:pPr>
-              <w:rPr>
-                <w:b/>
-                <w:bCs/>
-                <w:lang w:val="en-US"/>
-              </w:rPr>
-            </w:pPr>
-            <w:r>
-              <w:rPr>
-                <w:b/>
-                <w:bCs/>
-                <w:lang w:val="en-US"/>
-              </w:rPr>
-              <w:t>-</w:t>
+            <w:tcW w:w="1801" w:type="dxa"/>
+          </w:tcPr>
+          <w:p>
+            <w:pPr>
+              <w:rPr>
+                <w:b/>
+                <w:bCs/>
+                <w:lang w:val="en-US"/>
+              </w:rPr>
+            </w:pPr>
+            <w:r>
+              <w:rPr>
+                <w:b/>
+                <w:bCs/>
+                <w:lang w:val="en-US"/>
+              </w:rPr>
+              <w:t>FK</w:t>
             </w:r>
           </w:p>
         </w:tc>
@@ -2216,67 +2216,51 @@
       <w:tr>
         <w:tc>
           <w:tcPr>
-            <w:tcW w:w="1803" w:type="dxa"/>
-          </w:tcPr>
-          <w:p>
-            <w:pPr>
-              <w:rPr>
-                <w:b/>
-                <w:bCs/>
-                <w:lang w:val="en-US"/>
-              </w:rPr>
-            </w:pPr>
-            <w:r>
-              <w:rPr>
-                <w:b/>
-                <w:bCs/>
-                <w:lang w:val="en-US"/>
-              </w:rPr>
-              <w:t>pro</w:t>
-            </w:r>
-            <w:r>
-              <w:rPr>
-                <w:b/>
-                <w:bCs/>
-                <w:lang w:val="en-US"/>
-              </w:rPr>
-              <w:t>perty</w:t>
-            </w:r>
-            <w:r>
-              <w:rPr>
-                <w:b/>
-                <w:bCs/>
-                <w:lang w:val="en-US"/>
-              </w:rPr>
-              <w:t>_type_id</w:t>
-            </w:r>
-          </w:p>
-        </w:tc>
-        <w:tc>
-          <w:tcPr>
-            <w:tcW w:w="1803" w:type="dxa"/>
-          </w:tcPr>
-          <w:p>
-            <w:pPr>
-              <w:rPr>
-                <w:b/>
-                <w:bCs/>
-                <w:lang w:val="en-US"/>
-              </w:rPr>
-            </w:pPr>
-            <w:r>
-              <w:rPr>
-                <w:b/>
-                <w:bCs/>
-                <w:lang w:val="en-US"/>
-              </w:rPr>
-              <w:t>int</w:t>
-            </w:r>
-          </w:p>
-        </w:tc>
-        <w:tc>
-          <w:tcPr>
-            <w:tcW w:w="1803" w:type="dxa"/>
+            <w:tcW w:w="1819" w:type="dxa"/>
+          </w:tcPr>
+          <w:p>
+            <w:pPr>
+              <w:rPr>
+                <w:b/>
+                <w:bCs/>
+                <w:lang w:val="en-US"/>
+              </w:rPr>
+            </w:pPr>
+            <w:r>
+              <w:rPr>
+                <w:b/>
+                <w:bCs/>
+                <w:lang w:val="en-US"/>
+              </w:rPr>
+              <w:t>description</w:t>
+            </w:r>
+          </w:p>
+        </w:tc>
+        <w:tc>
+          <w:tcPr>
+            <w:tcW w:w="1801" w:type="dxa"/>
+          </w:tcPr>
+          <w:p>
+            <w:pPr>
+              <w:rPr>
+                <w:b/>
+                <w:bCs/>
+                <w:lang w:val="en-US"/>
+              </w:rPr>
+            </w:pPr>
+            <w:r>
+              <w:rPr>
+                <w:b/>
+                <w:bCs/>
+                <w:lang w:val="en-US"/>
+              </w:rPr>
+              <w:t>varchar(2000)</w:t>
+            </w:r>
+          </w:p>
+        </w:tc>
+        <w:tc>
+          <w:tcPr>
+            <w:tcW w:w="1797" w:type="dxa"/>
           </w:tcPr>
           <w:p>
             <w:pPr>
@@ -2298,7 +2282,7 @@
         </w:tc>
         <w:tc>
           <w:tcPr>
-            <w:tcW w:w="1803" w:type="dxa"/>
+            <w:tcW w:w="1798" w:type="dxa"/>
           </w:tcPr>
           <w:p>
             <w:pPr>
@@ -2320,23 +2304,23 @@
         </w:tc>
         <w:tc>
           <w:tcPr>
-            <w:tcW w:w="1804" w:type="dxa"/>
-          </w:tcPr>
-          <w:p>
-            <w:pPr>
-              <w:rPr>
-                <w:b/>
-                <w:bCs/>
-                <w:lang w:val="en-US"/>
-              </w:rPr>
-            </w:pPr>
-            <w:r>
-              <w:rPr>
-                <w:b/>
-                <w:bCs/>
-                <w:lang w:val="en-US"/>
-              </w:rPr>
-              <w:t>FK</w:t>
+            <w:tcW w:w="1801" w:type="dxa"/>
+          </w:tcPr>
+          <w:p>
+            <w:pPr>
+              <w:rPr>
+                <w:b/>
+                <w:bCs/>
+                <w:lang w:val="en-US"/>
+              </w:rPr>
+            </w:pPr>
+            <w:r>
+              <w:rPr>
+                <w:b/>
+                <w:bCs/>
+                <w:lang w:val="en-US"/>
+              </w:rPr>
+              <w:t>-</w:t>
             </w:r>
           </w:p>
         </w:tc>
@@ -2344,7 +2328,135 @@
       <w:tr>
         <w:tc>
           <w:tcPr>
-            <w:tcW w:w="1803" w:type="dxa"/>
+            <w:tcW w:w="1819" w:type="dxa"/>
+          </w:tcPr>
+          <w:p>
+            <w:pPr>
+              <w:rPr>
+                <w:b/>
+                <w:bCs/>
+                <w:lang w:val="en-US"/>
+              </w:rPr>
+            </w:pPr>
+            <w:r>
+              <w:rPr>
+                <w:b/>
+                <w:bCs/>
+                <w:lang w:val="en-US"/>
+              </w:rPr>
+              <w:t>pro</w:t>
+            </w:r>
+            <w:r>
+              <w:rPr>
+                <w:b/>
+                <w:bCs/>
+                <w:lang w:val="en-US"/>
+              </w:rPr>
+              <w:t>perty</w:t>
+            </w:r>
+            <w:r>
+              <w:rPr>
+                <w:b/>
+                <w:bCs/>
+                <w:lang w:val="en-US"/>
+              </w:rPr>
+              <w:t>_type_id</w:t>
+            </w:r>
+          </w:p>
+        </w:tc>
+        <w:tc>
+          <w:tcPr>
+            <w:tcW w:w="1801" w:type="dxa"/>
+          </w:tcPr>
+          <w:p>
+            <w:pPr>
+              <w:rPr>
+                <w:b/>
+                <w:bCs/>
+                <w:lang w:val="en-US"/>
+              </w:rPr>
+            </w:pPr>
+            <w:r>
+              <w:rPr>
+                <w:b/>
+                <w:bCs/>
+                <w:lang w:val="en-US"/>
+              </w:rPr>
+              <w:t>int</w:t>
+            </w:r>
+          </w:p>
+        </w:tc>
+        <w:tc>
+          <w:tcPr>
+            <w:tcW w:w="1797" w:type="dxa"/>
+          </w:tcPr>
+          <w:p>
+            <w:pPr>
+              <w:rPr>
+                <w:b/>
+                <w:bCs/>
+                <w:lang w:val="en-US"/>
+              </w:rPr>
+            </w:pPr>
+            <w:r>
+              <w:rPr>
+                <w:b/>
+                <w:bCs/>
+                <w:lang w:val="en-US"/>
+              </w:rPr>
+              <w:t>Y</w:t>
+            </w:r>
+          </w:p>
+        </w:tc>
+        <w:tc>
+          <w:tcPr>
+            <w:tcW w:w="1798" w:type="dxa"/>
+          </w:tcPr>
+          <w:p>
+            <w:pPr>
+              <w:rPr>
+                <w:b/>
+                <w:bCs/>
+                <w:lang w:val="en-US"/>
+              </w:rPr>
+            </w:pPr>
+            <w:r>
+              <w:rPr>
+                <w:b/>
+                <w:bCs/>
+                <w:lang w:val="en-US"/>
+              </w:rPr>
+              <w:t>-</w:t>
+            </w:r>
+          </w:p>
+        </w:tc>
+        <w:tc>
+          <w:tcPr>
+            <w:tcW w:w="1801" w:type="dxa"/>
+          </w:tcPr>
+          <w:p>
+            <w:pPr>
+              <w:rPr>
+                <w:b/>
+                <w:bCs/>
+                <w:lang w:val="en-US"/>
+              </w:rPr>
+            </w:pPr>
+            <w:r>
+              <w:rPr>
+                <w:b/>
+                <w:bCs/>
+                <w:lang w:val="en-US"/>
+              </w:rPr>
+              <w:t>FK</w:t>
+            </w:r>
+          </w:p>
+        </w:tc>
+      </w:tr>
+      <w:tr>
+        <w:tc>
+          <w:tcPr>
+            <w:tcW w:w="1819" w:type="dxa"/>
           </w:tcPr>
           <w:p>
             <w:pPr>
@@ -2366,7 +2478,7 @@
         </w:tc>
         <w:tc>
           <w:tcPr>
-            <w:tcW w:w="1803" w:type="dxa"/>
+            <w:tcW w:w="1801" w:type="dxa"/>
           </w:tcPr>
           <w:p>
             <w:pPr>
@@ -2388,29 +2500,29 @@
         </w:tc>
         <w:tc>
           <w:tcPr>
-            <w:tcW w:w="1803" w:type="dxa"/>
-          </w:tcPr>
-          <w:p>
-            <w:pPr>
-              <w:rPr>
-                <w:b/>
-                <w:bCs/>
-                <w:lang w:val="en-US"/>
-              </w:rPr>
-            </w:pPr>
-            <w:r>
-              <w:rPr>
-                <w:b/>
-                <w:bCs/>
-                <w:lang w:val="en-US"/>
-              </w:rPr>
-              <w:t>Y</w:t>
-            </w:r>
-          </w:p>
-        </w:tc>
-        <w:tc>
-          <w:tcPr>
-            <w:tcW w:w="1803" w:type="dxa"/>
+            <w:tcW w:w="1797" w:type="dxa"/>
+          </w:tcPr>
+          <w:p>
+            <w:pPr>
+              <w:rPr>
+                <w:b/>
+                <w:bCs/>
+                <w:lang w:val="en-US"/>
+              </w:rPr>
+            </w:pPr>
+            <w:r>
+              <w:rPr>
+                <w:b/>
+                <w:bCs/>
+                <w:lang w:val="en-US"/>
+              </w:rPr>
+              <w:t>N</w:t>
+            </w:r>
+          </w:p>
+        </w:tc>
+        <w:tc>
+          <w:tcPr>
+            <w:tcW w:w="1798" w:type="dxa"/>
           </w:tcPr>
           <w:p>
             <w:pPr>
@@ -2432,7 +2544,7 @@
         </w:tc>
         <w:tc>
           <w:tcPr>
-            <w:tcW w:w="1804" w:type="dxa"/>
+            <w:tcW w:w="1801" w:type="dxa"/>
           </w:tcPr>
           <w:p>
             <w:pPr>
@@ -2842,7 +2954,15 @@
                 <w:bCs/>
                 <w:lang w:val="en-US"/>
               </w:rPr>
-              <w:t>FK</w:t>
+              <w:t>F</w:t>
+            </w:r>
+            <w:r>
+              <w:rPr>
+                <w:b/>
+                <w:bCs/>
+                <w:lang w:val="en-US"/>
+              </w:rPr>
+              <w:t>K</w:t>
             </w:r>
           </w:p>
         </w:tc>
@@ -3022,7 +3142,7 @@
                 <w:bCs/>
                 <w:lang w:val="en-US"/>
               </w:rPr>
-              <w:t>N</w:t>
+              <w:t>Y</w:t>
             </w:r>
           </w:p>
         </w:tc>
@@ -3694,7 +3814,7 @@
                 <w:bCs/>
                 <w:lang w:val="en-US"/>
               </w:rPr>
-              <w:t>N</w:t>
+              <w:t>Y</w:t>
             </w:r>
           </w:p>
         </w:tc>
@@ -3806,7 +3926,7 @@
                 <w:bCs/>
                 <w:lang w:val="en-US"/>
               </w:rPr>
-              <w:t>N</w:t>
+              <w:t>Y</w:t>
             </w:r>
           </w:p>
         </w:tc>
@@ -4330,6 +4450,7 @@
                 <w:bCs/>
                 <w:lang w:val="en-US"/>
               </w:rPr>
+              <w:lastRenderedPageBreak/>
               <w:t>garden</w:t>
             </w:r>
           </w:p>
@@ -4434,7 +4555,6 @@
         <w:rPr>
           <w:lang w:val="en-US"/>
         </w:rPr>
-        <w:lastRenderedPageBreak/>
         <w:t>*</w:t>
       </w:r>
       <w:r>
@@ -4463,7 +4583,31 @@
         <w:rPr>
           <w:lang w:val="en-US"/>
         </w:rPr>
-        <w:t>:0-separate,1-combine *</w:t>
+        <w:t>:</w:t>
+      </w:r>
+      <w:r>
+        <w:rPr>
+          <w:lang w:val="en-US"/>
+        </w:rPr>
+        <w:t>1</w:t>
+      </w:r>
+      <w:r>
+        <w:rPr>
+          <w:lang w:val="en-US"/>
+        </w:rPr>
+        <w:t>-separate,</w:t>
+      </w:r>
+      <w:r>
+        <w:rPr>
+          <w:lang w:val="en-US"/>
+        </w:rPr>
+        <w:t>2</w:t>
+      </w:r>
+      <w:r>
+        <w:rPr>
+          <w:lang w:val="en-US"/>
+        </w:rPr>
+        <w:t>-combine *</w:t>
       </w:r>
       <w:r>
         <w:rPr>
@@ -4477,7 +4621,49 @@
         <w:rPr>
           <w:lang w:val="en-US"/>
         </w:rPr>
-        <w:t>: 0-marbel,1-tiled,2-cemented</w:t>
+        <w:t xml:space="preserve">: </w:t>
+      </w:r>
+      <w:r>
+        <w:rPr>
+          <w:lang w:val="en-US"/>
+        </w:rPr>
+        <w:t>1</w:t>
+      </w:r>
+      <w:r>
+        <w:rPr>
+          <w:lang w:val="en-US"/>
+        </w:rPr>
+        <w:t>-marbel,</w:t>
+      </w:r>
+      <w:r>
+        <w:rPr>
+          <w:lang w:val="en-US"/>
+        </w:rPr>
+        <w:t>2</w:t>
+      </w:r>
+      <w:r>
+        <w:rPr>
+          <w:lang w:val="en-US"/>
+        </w:rPr>
+        <w:t>-tiled,</w:t>
+      </w:r>
+      <w:r>
+        <w:rPr>
+          <w:lang w:val="en-US"/>
+        </w:rPr>
+        <w:t>3</w:t>
+      </w:r>
+      <w:r>
+        <w:rPr>
+          <w:lang w:val="en-US"/>
+        </w:rPr>
+        <w:t>-cemented</w:t>
+      </w:r>
+      <w:r>
+        <w:rPr>
+          <w:lang w:val="en-US"/>
+        </w:rPr>
+        <w:t>,4-NOT SELECTED</w:t>
       </w:r>
     </w:p>
     <w:p>
@@ -7295,13 +7481,56 @@
           <w:b/>
           <w:bCs/>
         </w:rPr>
+        <w:lastRenderedPageBreak/>
         <w:t>*media_type</w:t>
       </w:r>
       <w:r>
         <w:rPr>
           <w:lang w:val="en-US"/>
         </w:rPr>
-        <w:t xml:space="preserve"> (bedroom,bathroom,outer,terrace,kitchen,garden,drawing_room,dining_room,full_tour)</w:t>
+        <w:t>:</w:t>
+      </w:r>
+      <w:r>
+        <w:rPr>
+          <w:lang w:val="en-US"/>
+        </w:rPr>
+        <w:t>(</w:t>
+      </w:r>
+      <w:r>
+        <w:rPr>
+          <w:lang w:val="en-US"/>
+        </w:rPr>
+        <w:t>exterior,</w:t>
+      </w:r>
+      <w:r>
+        <w:rPr>
+          <w:lang w:val="en-US"/>
+        </w:rPr>
+        <w:t>living_room,</w:t>
+      </w:r>
+      <w:r>
+        <w:rPr>
+          <w:lang w:val="en-US"/>
+        </w:rPr>
+        <w:t>bedroom</w:t>
+      </w:r>
+      <w:r>
+        <w:rPr>
+          <w:lang w:val="en-US"/>
+        </w:rPr>
+        <w:t>,kitchen</w:t>
+      </w:r>
+      <w:r>
+        <w:rPr>
+          <w:lang w:val="en-US"/>
+        </w:rPr>
+        <w:t>,dining_room</w:t>
+      </w:r>
+      <w:r>
+        <w:rPr>
+          <w:lang w:val="en-US"/>
+        </w:rPr>
+        <w:t>,bathroom,terrace,garden,full_tour)</w:t>
       </w:r>
     </w:p>
     <w:p>
@@ -9113,7 +9342,67 @@
         <w:rPr>
           <w:lang w:val="en-US"/>
         </w:rPr>
-        <w:t>*type(room,single_family,duplex,house,mansion,bungalow,villa,aparment,flat)</w:t>
+        <w:t>*type(room</w:t>
+      </w:r>
+      <w:r>
+        <w:rPr>
+          <w:lang w:val="en-US"/>
+        </w:rPr>
+        <w:t>, house, flat , single_family, duplex</w:t>
+      </w:r>
+      <w:r>
+        <w:rPr>
+          <w:lang w:val="en-US"/>
+        </w:rPr>
+        <w:t>, apartment</w:t>
+      </w:r>
+      <w:r>
+        <w:rPr>
+          <w:lang w:val="en-US"/>
+        </w:rPr>
+        <w:t>,</w:t>
+      </w:r>
+      <w:r>
+        <w:rPr>
+          <w:lang w:val="en-US"/>
+        </w:rPr>
+        <w:t xml:space="preserve"> </w:t>
+      </w:r>
+      <w:r>
+        <w:rPr>
+          <w:lang w:val="en-US"/>
+        </w:rPr>
+        <w:t>villa</w:t>
+      </w:r>
+      <w:r>
+        <w:rPr>
+          <w:lang w:val="en-US"/>
+        </w:rPr>
+        <w:t>,</w:t>
+      </w:r>
+      <w:r>
+        <w:rPr>
+          <w:lang w:val="en-US"/>
+        </w:rPr>
+        <w:t xml:space="preserve"> </w:t>
+      </w:r>
+      <w:r>
+        <w:rPr>
+          <w:lang w:val="en-US"/>
+        </w:rPr>
+        <w:t>mansion,</w:t>
+      </w:r>
+      <w:r>
+        <w:rPr>
+          <w:lang w:val="en-US"/>
+        </w:rPr>
+        <w:t xml:space="preserve"> </w:t>
+      </w:r>
+      <w:r>
+        <w:rPr>
+          <w:lang w:val="en-US"/>
+        </w:rPr>
+        <w:t>bungalow)</w:t>
       </w:r>
     </w:p>
     <w:p>
@@ -10007,7 +10296,6 @@
           <w:u w:val="single"/>
           <w:lang w:val="en-US"/>
         </w:rPr>
-        <w:lastRenderedPageBreak/>
         <w:drawing>
           <wp:inline distT="0" distB="0" distL="0" distR="0" wp14:anchorId="086CA3E6" wp14:editId="76EB84CD">
             <wp:extent cx="5731510" cy="2599173"/>

</xml_diff>